<commit_message>
Add some additional questions to the English document
</commit_message>
<xml_diff>
--- a/doc/Test_Eng.docx
+++ b/doc/Test_Eng.docx
@@ -226,7 +226,29 @@
           <w:szCs w:val="18"/>
           <w:lang w:val="en-US" w:eastAsia="nl-BE"/>
         </w:rPr>
-        <w:t>bar + ely =&gt; barely</w:t>
+        <w:t xml:space="preserve">bar + </w:t>
+      </w:r>
+      <w:proofErr w:type="spellStart"/>
+      <w:r>
+        <w:rPr>
+          <w:rFonts w:ascii="Courier New" w:eastAsia="Times New Roman" w:hAnsi="Courier New" w:cs="Courier New"/>
+          <w:color w:val="333333"/>
+          <w:sz w:val="18"/>
+          <w:szCs w:val="18"/>
+          <w:lang w:val="en-US" w:eastAsia="nl-BE"/>
+        </w:rPr>
+        <w:t>ely</w:t>
+      </w:r>
+      <w:proofErr w:type="spellEnd"/>
+      <w:r>
+        <w:rPr>
+          <w:rFonts w:ascii="Courier New" w:eastAsia="Times New Roman" w:hAnsi="Courier New" w:cs="Courier New"/>
+          <w:color w:val="333333"/>
+          <w:sz w:val="18"/>
+          <w:szCs w:val="18"/>
+          <w:lang w:val="en-US" w:eastAsia="nl-BE"/>
+        </w:rPr>
+        <w:t xml:space="preserve"> =&gt; barely</w:t>
       </w:r>
     </w:p>
     <w:p>
@@ -526,6 +548,7 @@
           <w:lang w:eastAsia="nl-BE"/>
         </w:rPr>
       </w:pPr>
+      <w:proofErr w:type="spellStart"/>
       <w:r>
         <w:rPr>
           <w:rFonts w:ascii="Arial" w:eastAsia="Times New Roman" w:hAnsi="Arial" w:cs="Arial"/>
@@ -538,6 +561,7 @@
         </w:rPr>
         <w:t>Remarks</w:t>
       </w:r>
+      <w:proofErr w:type="spellEnd"/>
     </w:p>
     <w:p>
       <w:pPr>
@@ -676,17 +700,61 @@
           <w:szCs w:val="21"/>
           <w:lang w:val="en-US" w:eastAsia="nl-BE"/>
         </w:rPr>
-        <w:t>Optional: I</w:t>
-      </w:r>
-      <w:r>
-        <w:rPr>
-          <w:rFonts w:ascii="Arial" w:eastAsia="Times New Roman" w:hAnsi="Arial" w:cs="Arial"/>
-          <w:color w:val="333333"/>
-          <w:sz w:val="21"/>
-          <w:szCs w:val="21"/>
-          <w:lang w:val="en-US" w:eastAsia="nl-BE"/>
-        </w:rPr>
-        <w:t xml:space="preserve">nitialise a local git repository and </w:t>
+        <w:t xml:space="preserve">Optional: </w:t>
+      </w:r>
+      <w:proofErr w:type="spellStart"/>
+      <w:r>
+        <w:rPr>
+          <w:rFonts w:ascii="Arial" w:eastAsia="Times New Roman" w:hAnsi="Arial" w:cs="Arial"/>
+          <w:color w:val="333333"/>
+          <w:sz w:val="21"/>
+          <w:szCs w:val="21"/>
+          <w:lang w:val="en-US" w:eastAsia="nl-BE"/>
+        </w:rPr>
+        <w:t>I</w:t>
+      </w:r>
+      <w:r>
+        <w:rPr>
+          <w:rFonts w:ascii="Arial" w:eastAsia="Times New Roman" w:hAnsi="Arial" w:cs="Arial"/>
+          <w:color w:val="333333"/>
+          <w:sz w:val="21"/>
+          <w:szCs w:val="21"/>
+          <w:lang w:val="en-US" w:eastAsia="nl-BE"/>
+        </w:rPr>
+        <w:t>nitialise</w:t>
+      </w:r>
+      <w:proofErr w:type="spellEnd"/>
+      <w:r>
+        <w:rPr>
+          <w:rFonts w:ascii="Arial" w:eastAsia="Times New Roman" w:hAnsi="Arial" w:cs="Arial"/>
+          <w:color w:val="333333"/>
+          <w:sz w:val="21"/>
+          <w:szCs w:val="21"/>
+          <w:lang w:val="en-US" w:eastAsia="nl-BE"/>
+        </w:rPr>
+        <w:t xml:space="preserve"> a local </w:t>
+      </w:r>
+      <w:proofErr w:type="spellStart"/>
+      <w:r>
+        <w:rPr>
+          <w:rFonts w:ascii="Arial" w:eastAsia="Times New Roman" w:hAnsi="Arial" w:cs="Arial"/>
+          <w:color w:val="333333"/>
+          <w:sz w:val="21"/>
+          <w:szCs w:val="21"/>
+          <w:lang w:val="en-US" w:eastAsia="nl-BE"/>
+        </w:rPr>
+        <w:t>git</w:t>
+      </w:r>
+      <w:proofErr w:type="spellEnd"/>
+      <w:r>
+        <w:rPr>
+          <w:rFonts w:ascii="Arial" w:eastAsia="Times New Roman" w:hAnsi="Arial" w:cs="Arial"/>
+          <w:color w:val="333333"/>
+          <w:sz w:val="21"/>
+          <w:szCs w:val="21"/>
+          <w:lang w:val="en-US" w:eastAsia="nl-BE"/>
+        </w:rPr>
+        <w:t xml:space="preserve"> repository and </w:t>
       </w:r>
       <w:r>
         <w:rPr>
@@ -746,8 +814,6 @@
         </w:rPr>
         <w:t>.</w:t>
       </w:r>
-      <w:bookmarkStart w:id="0" w:name="_GoBack"/>
-      <w:bookmarkEnd w:id="0"/>
     </w:p>
     <w:p>
       <w:pPr>
@@ -794,6 +860,7 @@
           <w:lang w:eastAsia="nl-BE"/>
         </w:rPr>
       </w:pPr>
+      <w:proofErr w:type="spellStart"/>
       <w:r>
         <w:rPr>
           <w:rFonts w:ascii="Arial" w:eastAsia="Times New Roman" w:hAnsi="Arial" w:cs="Arial"/>
@@ -802,8 +869,31 @@
           <w:szCs w:val="21"/>
           <w:lang w:eastAsia="nl-BE"/>
         </w:rPr>
-        <w:t>Expected duration</w:t>
-      </w:r>
+        <w:t>Expected</w:t>
+      </w:r>
+      <w:proofErr w:type="spellEnd"/>
+      <w:r>
+        <w:rPr>
+          <w:rFonts w:ascii="Arial" w:eastAsia="Times New Roman" w:hAnsi="Arial" w:cs="Arial"/>
+          <w:color w:val="333333"/>
+          <w:sz w:val="21"/>
+          <w:szCs w:val="21"/>
+          <w:lang w:eastAsia="nl-BE"/>
+        </w:rPr>
+        <w:t xml:space="preserve"> </w:t>
+      </w:r>
+      <w:proofErr w:type="spellStart"/>
+      <w:r>
+        <w:rPr>
+          <w:rFonts w:ascii="Arial" w:eastAsia="Times New Roman" w:hAnsi="Arial" w:cs="Arial"/>
+          <w:color w:val="333333"/>
+          <w:sz w:val="21"/>
+          <w:szCs w:val="21"/>
+          <w:lang w:eastAsia="nl-BE"/>
+        </w:rPr>
+        <w:t>duration</w:t>
+      </w:r>
+      <w:proofErr w:type="spellEnd"/>
       <w:r>
         <w:rPr>
           <w:rFonts w:ascii="Arial" w:eastAsia="Times New Roman" w:hAnsi="Arial" w:cs="Arial"/>
@@ -1017,6 +1107,8 @@
         <w:lastRenderedPageBreak/>
         <w:t>Additional questions</w:t>
       </w:r>
+      <w:bookmarkStart w:id="0" w:name="_GoBack"/>
+      <w:bookmarkEnd w:id="0"/>
     </w:p>
     <w:p>
       <w:pPr>
@@ -1146,7 +1238,7 @@
       <w:pPr>
         <w:pStyle w:val="ListParagraph"/>
         <w:numPr>
-          <w:ilvl w:val="0"/>
+          <w:ilvl w:val="1"/>
           <w:numId w:val="2"/>
         </w:numPr>
         <w:shd w:val="clear" w:color="auto" w:fill="FFFFFF"/>
@@ -1167,7 +1259,35 @@
           <w:szCs w:val="21"/>
           <w:lang w:val="en-US" w:eastAsia="nl-BE"/>
         </w:rPr>
-        <w:t>What would you have to change when the length of the word changes?</w:t>
+        <w:t>Use streams: This would avoid loading everything into memory, but it also would prevent using any optimizations.</w:t>
+      </w:r>
+    </w:p>
+    <w:p>
+      <w:pPr>
+        <w:pStyle w:val="ListParagraph"/>
+        <w:numPr>
+          <w:ilvl w:val="1"/>
+          <w:numId w:val="2"/>
+        </w:numPr>
+        <w:shd w:val="clear" w:color="auto" w:fill="FFFFFF"/>
+        <w:spacing w:before="100" w:beforeAutospacing="1" w:after="100" w:afterAutospacing="1" w:line="300" w:lineRule="atLeast"/>
+        <w:rPr>
+          <w:rFonts w:ascii="Arial" w:eastAsia="Times New Roman" w:hAnsi="Arial" w:cs="Arial"/>
+          <w:color w:val="333333"/>
+          <w:sz w:val="21"/>
+          <w:szCs w:val="21"/>
+          <w:lang w:val="en-US" w:eastAsia="nl-BE"/>
+        </w:rPr>
+      </w:pPr>
+      <w:r>
+        <w:rPr>
+          <w:rFonts w:ascii="Arial" w:eastAsia="Times New Roman" w:hAnsi="Arial" w:cs="Arial"/>
+          <w:color w:val="333333"/>
+          <w:sz w:val="21"/>
+          <w:szCs w:val="21"/>
+          <w:lang w:val="en-US" w:eastAsia="nl-BE"/>
+        </w:rPr>
+        <w:t>Use Hash tables: By dividing the source into different buckets, you can limit the amount of data that has to reside in memory.</w:t>
       </w:r>
     </w:p>
     <w:p>
@@ -1195,7 +1315,7 @@
           <w:szCs w:val="21"/>
           <w:lang w:val="en-US" w:eastAsia="nl-BE"/>
         </w:rPr>
-        <w:t>If you had unlimited time, how would you improve your solution?</w:t>
+        <w:t>What would you have to change when the length of the word changes?</w:t>
       </w:r>
     </w:p>
     <w:p>
@@ -1223,7 +1343,7 @@
           <w:szCs w:val="21"/>
           <w:lang w:val="en-US" w:eastAsia="nl-BE"/>
         </w:rPr>
-        <w:t>Can you draw a model of the ideal solution, in your opinion?</w:t>
+        <w:t>If you had unlimited time, how would you improve your solution?</w:t>
       </w:r>
     </w:p>
     <w:p>
@@ -1251,7 +1371,7 @@
           <w:szCs w:val="21"/>
           <w:lang w:val="en-US" w:eastAsia="nl-BE"/>
         </w:rPr>
-        <w:t>Could you identify reusable parts, and find good names for them?</w:t>
+        <w:t>Can you draw a model of the ideal solution, in your opinion?</w:t>
       </w:r>
     </w:p>
     <w:p>
@@ -1279,7 +1399,7 @@
           <w:szCs w:val="21"/>
           <w:lang w:val="en-US" w:eastAsia="nl-BE"/>
         </w:rPr>
-        <w:t>Use Dependency Injection / Inversion of Control?</w:t>
+        <w:t>Could you identify reusable parts, and find good names for them?</w:t>
       </w:r>
     </w:p>
     <w:p>
@@ -1307,7 +1427,119 @@
           <w:szCs w:val="21"/>
           <w:lang w:val="en-US" w:eastAsia="nl-BE"/>
         </w:rPr>
+        <w:t>Which parts of your code violate the best practices of Object Orientation?</w:t>
+      </w:r>
+    </w:p>
+    <w:p>
+      <w:pPr>
+        <w:pStyle w:val="ListParagraph"/>
+        <w:numPr>
+          <w:ilvl w:val="0"/>
+          <w:numId w:val="2"/>
+        </w:numPr>
+        <w:shd w:val="clear" w:color="auto" w:fill="FFFFFF"/>
+        <w:spacing w:before="100" w:beforeAutospacing="1" w:after="100" w:afterAutospacing="1" w:line="300" w:lineRule="atLeast"/>
+        <w:rPr>
+          <w:rFonts w:ascii="Arial" w:eastAsia="Times New Roman" w:hAnsi="Arial" w:cs="Arial"/>
+          <w:color w:val="333333"/>
+          <w:sz w:val="21"/>
+          <w:szCs w:val="21"/>
+          <w:lang w:val="en-US" w:eastAsia="nl-BE"/>
+        </w:rPr>
+      </w:pPr>
+      <w:r>
+        <w:rPr>
+          <w:rFonts w:ascii="Arial" w:eastAsia="Times New Roman" w:hAnsi="Arial" w:cs="Arial"/>
+          <w:color w:val="333333"/>
+          <w:sz w:val="21"/>
+          <w:szCs w:val="21"/>
+          <w:lang w:val="en-US" w:eastAsia="nl-BE"/>
+        </w:rPr>
+        <w:t>Use Dependency Injection / Inversion of Control?</w:t>
+      </w:r>
+    </w:p>
+    <w:p>
+      <w:pPr>
+        <w:pStyle w:val="ListParagraph"/>
+        <w:numPr>
+          <w:ilvl w:val="0"/>
+          <w:numId w:val="2"/>
+        </w:numPr>
+        <w:shd w:val="clear" w:color="auto" w:fill="FFFFFF"/>
+        <w:spacing w:before="100" w:beforeAutospacing="1" w:after="100" w:afterAutospacing="1" w:line="300" w:lineRule="atLeast"/>
+        <w:rPr>
+          <w:rFonts w:ascii="Arial" w:eastAsia="Times New Roman" w:hAnsi="Arial" w:cs="Arial"/>
+          <w:color w:val="333333"/>
+          <w:sz w:val="21"/>
+          <w:szCs w:val="21"/>
+          <w:lang w:val="en-US" w:eastAsia="nl-BE"/>
+        </w:rPr>
+      </w:pPr>
+      <w:r>
+        <w:rPr>
+          <w:rFonts w:ascii="Arial" w:eastAsia="Times New Roman" w:hAnsi="Arial" w:cs="Arial"/>
+          <w:color w:val="333333"/>
+          <w:sz w:val="21"/>
+          <w:szCs w:val="21"/>
+          <w:lang w:val="en-US" w:eastAsia="nl-BE"/>
+        </w:rPr>
         <w:t xml:space="preserve">How would you go about making this project ultra-performant? </w:t>
+      </w:r>
+    </w:p>
+    <w:p>
+      <w:pPr>
+        <w:pStyle w:val="ListParagraph"/>
+        <w:numPr>
+          <w:ilvl w:val="0"/>
+          <w:numId w:val="2"/>
+        </w:numPr>
+        <w:shd w:val="clear" w:color="auto" w:fill="FFFFFF"/>
+        <w:spacing w:before="100" w:beforeAutospacing="1" w:after="100" w:afterAutospacing="1" w:line="300" w:lineRule="atLeast"/>
+        <w:rPr>
+          <w:rFonts w:ascii="Arial" w:eastAsia="Times New Roman" w:hAnsi="Arial" w:cs="Arial"/>
+          <w:color w:val="333333"/>
+          <w:sz w:val="21"/>
+          <w:szCs w:val="21"/>
+          <w:lang w:val="en-US" w:eastAsia="nl-BE"/>
+        </w:rPr>
+      </w:pPr>
+      <w:r>
+        <w:rPr>
+          <w:rFonts w:ascii="Arial" w:eastAsia="Times New Roman" w:hAnsi="Arial" w:cs="Arial"/>
+          <w:color w:val="333333"/>
+          <w:sz w:val="21"/>
+          <w:szCs w:val="21"/>
+          <w:lang w:val="en-US" w:eastAsia="nl-BE"/>
+        </w:rPr>
+        <w:t>Would you use a collection of String, or a collection of a custom Word class? Why?</w:t>
+      </w:r>
+    </w:p>
+    <w:p>
+      <w:pPr>
+        <w:pStyle w:val="ListParagraph"/>
+        <w:numPr>
+          <w:ilvl w:val="0"/>
+          <w:numId w:val="2"/>
+        </w:numPr>
+        <w:shd w:val="clear" w:color="auto" w:fill="FFFFFF"/>
+        <w:spacing w:before="100" w:beforeAutospacing="1" w:after="100" w:afterAutospacing="1" w:line="300" w:lineRule="atLeast"/>
+        <w:rPr>
+          <w:rFonts w:ascii="Arial" w:eastAsia="Times New Roman" w:hAnsi="Arial" w:cs="Arial"/>
+          <w:color w:val="333333"/>
+          <w:sz w:val="21"/>
+          <w:szCs w:val="21"/>
+          <w:lang w:val="en-US" w:eastAsia="nl-BE"/>
+        </w:rPr>
+      </w:pPr>
+      <w:r>
+        <w:rPr>
+          <w:rFonts w:ascii="Arial" w:eastAsia="Times New Roman" w:hAnsi="Arial" w:cs="Arial"/>
+          <w:color w:val="333333"/>
+          <w:sz w:val="21"/>
+          <w:szCs w:val="21"/>
+          <w:lang w:val="en-US" w:eastAsia="nl-BE"/>
+        </w:rPr>
+        <w:t>How do you feel about the test? Did it allow you to show your potential or skills?</w:t>
       </w:r>
     </w:p>
     <w:sectPr>

</xml_diff>